<commit_message>
Added remote delivery option
</commit_message>
<xml_diff>
--- a/assets/SampleDoc.docx
+++ b/assets/SampleDoc.docx
@@ -1,6 +1,6 @@
 
 <file path=word/document.xml><?xml version="1.0" encoding="utf-8"?>
-<w:document xmlns:wpc="http://schemas.microsoft.com/office/word/2010/wordprocessingCanvas" xmlns:cx="http://schemas.microsoft.com/office/drawing/2014/chartex" xmlns:cx1="http://schemas.microsoft.com/office/drawing/2015/9/8/chartex" xmlns:cx2="http://schemas.microsoft.com/office/drawing/2015/10/21/chartex" xmlns:cx3="http://schemas.microsoft.com/office/drawing/2016/5/9/chartex" xmlns:cx4="http://schemas.microsoft.com/office/drawing/2016/5/10/chartex" xmlns:cx5="http://schemas.microsoft.com/office/drawing/2016/5/11/chartex" xmlns:cx6="http://schemas.microsoft.com/office/drawing/2016/5/12/chartex" xmlns:cx7="http://schemas.microsoft.com/office/drawing/2016/5/13/chartex" xmlns:cx8="http://schemas.microsoft.com/office/drawing/2016/5/14/chartex" xmlns:mc="http://schemas.openxmlformats.org/markup-compatibility/2006" xmlns:aink="http://schemas.microsoft.com/office/drawing/2016/ink" xmlns:am3d="http://schemas.microsoft.com/office/drawing/2017/model3d" xmlns:o="urn:schemas-microsoft-com:office:office" xmlns:r="http://schemas.openxmlformats.org/officeDocument/2006/relationships" xmlns:m="http://schemas.openxmlformats.org/officeDocument/2006/math" xmlns:v="urn:schemas-microsoft-com:vml" xmlns:wp14="http://schemas.microsoft.com/office/word/2010/wordprocessingDrawing" xmlns:wp="http://schemas.openxmlformats.org/drawingml/2006/wordprocessingDrawing" xmlns:w10="urn:schemas-microsoft-com:office:word" xmlns:w="http://schemas.openxmlformats.org/wordprocessingml/2006/main" xmlns:w14="http://schemas.microsoft.com/office/word/2010/wordml" xmlns:w15="http://schemas.microsoft.com/office/word/2012/wordml" xmlns:w16cex="http://schemas.microsoft.com/office/word/2018/wordml/cex" xmlns:w16cid="http://schemas.microsoft.com/office/word/2016/wordml/cid" xmlns:w16="http://schemas.microsoft.com/office/word/2018/wordml" xmlns:w16sdtdh="http://schemas.microsoft.com/office/word/2020/wordml/sdtdatahash" xmlns:w16se="http://schemas.microsoft.com/office/word/2015/wordml/symex" xmlns:wpg="http://schemas.microsoft.com/office/word/2010/wordprocessingGroup" xmlns:wpi="http://schemas.microsoft.com/office/word/2010/wordprocessingInk" xmlns:wne="http://schemas.microsoft.com/office/word/2006/wordml" xmlns:wps="http://schemas.microsoft.com/office/word/2010/wordprocessingShape" mc:Ignorable="w14 w15 w16se w16cid w16 w16cex w16sdtdh wp14">
+<w:document xmlns:wpc="http://schemas.microsoft.com/office/word/2010/wordprocessingCanvas" xmlns:cx="http://schemas.microsoft.com/office/drawing/2014/chartex" xmlns:cx1="http://schemas.microsoft.com/office/drawing/2015/9/8/chartex" xmlns:cx2="http://schemas.microsoft.com/office/drawing/2015/10/21/chartex" xmlns:cx3="http://schemas.microsoft.com/office/drawing/2016/5/9/chartex" xmlns:cx4="http://schemas.microsoft.com/office/drawing/2016/5/10/chartex" xmlns:cx5="http://schemas.microsoft.com/office/drawing/2016/5/11/chartex" xmlns:cx6="http://schemas.microsoft.com/office/drawing/2016/5/12/chartex" xmlns:cx7="http://schemas.microsoft.com/office/drawing/2016/5/13/chartex" xmlns:cx8="http://schemas.microsoft.com/office/drawing/2016/5/14/chartex" xmlns:mc="http://schemas.openxmlformats.org/markup-compatibility/2006" xmlns:aink="http://schemas.microsoft.com/office/drawing/2016/ink" xmlns:am3d="http://schemas.microsoft.com/office/drawing/2017/model3d" xmlns:o="urn:schemas-microsoft-com:office:office" xmlns:oel="http://schemas.microsoft.com/office/2019/extlst" xmlns:r="http://schemas.openxmlformats.org/officeDocument/2006/relationships" xmlns:m="http://schemas.openxmlformats.org/officeDocument/2006/math" xmlns:v="urn:schemas-microsoft-com:vml" xmlns:wp14="http://schemas.microsoft.com/office/word/2010/wordprocessingDrawing" xmlns:wp="http://schemas.openxmlformats.org/drawingml/2006/wordprocessingDrawing" xmlns:w10="urn:schemas-microsoft-com:office:word" xmlns:w="http://schemas.openxmlformats.org/wordprocessingml/2006/main" xmlns:w14="http://schemas.microsoft.com/office/word/2010/wordml" xmlns:w15="http://schemas.microsoft.com/office/word/2012/wordml" xmlns:w16cex="http://schemas.microsoft.com/office/word/2018/wordml/cex" xmlns:w16cid="http://schemas.microsoft.com/office/word/2016/wordml/cid" xmlns:w16="http://schemas.microsoft.com/office/word/2018/wordml" xmlns:w16sdtdh="http://schemas.microsoft.com/office/word/2020/wordml/sdtdatahash" xmlns:w16se="http://schemas.microsoft.com/office/word/2015/wordml/symex" xmlns:wpg="http://schemas.microsoft.com/office/word/2010/wordprocessingGroup" xmlns:wpi="http://schemas.microsoft.com/office/word/2010/wordprocessingInk" xmlns:wne="http://schemas.microsoft.com/office/word/2006/wordml" xmlns:wps="http://schemas.microsoft.com/office/word/2010/wordprocessingShape" mc:Ignorable="w14 w15 w16se w16cid w16 w16cex w16sdtdh wp14">
   <w:body>
     <w:p>
       <w:pPr>
@@ -56,583 +56,7 @@
           <w:iCs/>
           <w:color w:val="000000" w:themeColor="text1"/>
         </w:rPr>
-        <w:t xml:space="preserve">Lorem ipsum dolor sit </w:t>
-      </w:r>
-      <w:proofErr w:type="spellStart"/>
-      <w:r>
-        <w:rPr>
-          <w:i/>
-          <w:iCs/>
-          <w:color w:val="000000" w:themeColor="text1"/>
-        </w:rPr>
-        <w:t>amet</w:t>
-      </w:r>
-      <w:proofErr w:type="spellEnd"/>
-      <w:r>
-        <w:rPr>
-          <w:i/>
-          <w:iCs/>
-          <w:color w:val="000000" w:themeColor="text1"/>
-        </w:rPr>
-        <w:t xml:space="preserve">, </w:t>
-      </w:r>
-      <w:proofErr w:type="spellStart"/>
-      <w:r>
-        <w:rPr>
-          <w:i/>
-          <w:iCs/>
-          <w:color w:val="000000" w:themeColor="text1"/>
-        </w:rPr>
-        <w:t>consectetur</w:t>
-      </w:r>
-      <w:proofErr w:type="spellEnd"/>
-      <w:r>
-        <w:rPr>
-          <w:i/>
-          <w:iCs/>
-          <w:color w:val="000000" w:themeColor="text1"/>
-        </w:rPr>
-        <w:t xml:space="preserve"> </w:t>
-      </w:r>
-      <w:proofErr w:type="spellStart"/>
-      <w:r>
-        <w:rPr>
-          <w:i/>
-          <w:iCs/>
-          <w:color w:val="000000" w:themeColor="text1"/>
-        </w:rPr>
-        <w:t>adipiscing</w:t>
-      </w:r>
-      <w:proofErr w:type="spellEnd"/>
-      <w:r>
-        <w:rPr>
-          <w:i/>
-          <w:iCs/>
-          <w:color w:val="000000" w:themeColor="text1"/>
-        </w:rPr>
-        <w:t xml:space="preserve"> </w:t>
-      </w:r>
-      <w:proofErr w:type="spellStart"/>
-      <w:r>
-        <w:rPr>
-          <w:i/>
-          <w:iCs/>
-          <w:color w:val="000000" w:themeColor="text1"/>
-        </w:rPr>
-        <w:t>elit</w:t>
-      </w:r>
-      <w:proofErr w:type="spellEnd"/>
-      <w:r>
-        <w:rPr>
-          <w:i/>
-          <w:iCs/>
-          <w:color w:val="000000" w:themeColor="text1"/>
-        </w:rPr>
-        <w:t xml:space="preserve">, sed do </w:t>
-      </w:r>
-      <w:proofErr w:type="spellStart"/>
-      <w:r>
-        <w:rPr>
-          <w:i/>
-          <w:iCs/>
-          <w:color w:val="000000" w:themeColor="text1"/>
-        </w:rPr>
-        <w:t>eiusmod</w:t>
-      </w:r>
-      <w:proofErr w:type="spellEnd"/>
-      <w:r>
-        <w:rPr>
-          <w:i/>
-          <w:iCs/>
-          <w:color w:val="000000" w:themeColor="text1"/>
-        </w:rPr>
-        <w:t xml:space="preserve"> </w:t>
-      </w:r>
-      <w:proofErr w:type="spellStart"/>
-      <w:r>
-        <w:rPr>
-          <w:i/>
-          <w:iCs/>
-          <w:color w:val="000000" w:themeColor="text1"/>
-        </w:rPr>
-        <w:t>tempor</w:t>
-      </w:r>
-      <w:proofErr w:type="spellEnd"/>
-      <w:r>
-        <w:rPr>
-          <w:i/>
-          <w:iCs/>
-          <w:color w:val="000000" w:themeColor="text1"/>
-        </w:rPr>
-        <w:t xml:space="preserve"> </w:t>
-      </w:r>
-      <w:proofErr w:type="spellStart"/>
-      <w:r>
-        <w:rPr>
-          <w:i/>
-          <w:iCs/>
-          <w:color w:val="000000" w:themeColor="text1"/>
-        </w:rPr>
-        <w:t>incididunt</w:t>
-      </w:r>
-      <w:proofErr w:type="spellEnd"/>
-      <w:r>
-        <w:rPr>
-          <w:i/>
-          <w:iCs/>
-          <w:color w:val="000000" w:themeColor="text1"/>
-        </w:rPr>
-        <w:t xml:space="preserve"> </w:t>
-      </w:r>
-      <w:proofErr w:type="spellStart"/>
-      <w:r>
-        <w:rPr>
-          <w:i/>
-          <w:iCs/>
-          <w:color w:val="000000" w:themeColor="text1"/>
-        </w:rPr>
-        <w:t>ut</w:t>
-      </w:r>
-      <w:proofErr w:type="spellEnd"/>
-      <w:r>
-        <w:rPr>
-          <w:i/>
-          <w:iCs/>
-          <w:color w:val="000000" w:themeColor="text1"/>
-        </w:rPr>
-        <w:t xml:space="preserve"> </w:t>
-      </w:r>
-      <w:proofErr w:type="spellStart"/>
-      <w:r>
-        <w:rPr>
-          <w:i/>
-          <w:iCs/>
-          <w:color w:val="000000" w:themeColor="text1"/>
-        </w:rPr>
-        <w:t>labore</w:t>
-      </w:r>
-      <w:proofErr w:type="spellEnd"/>
-      <w:r>
-        <w:rPr>
-          <w:i/>
-          <w:iCs/>
-          <w:color w:val="000000" w:themeColor="text1"/>
-        </w:rPr>
-        <w:t xml:space="preserve"> et dolore magna </w:t>
-      </w:r>
-      <w:proofErr w:type="spellStart"/>
-      <w:r>
-        <w:rPr>
-          <w:i/>
-          <w:iCs/>
-          <w:color w:val="000000" w:themeColor="text1"/>
-        </w:rPr>
-        <w:t>aliqua</w:t>
-      </w:r>
-      <w:proofErr w:type="spellEnd"/>
-      <w:r>
-        <w:rPr>
-          <w:i/>
-          <w:iCs/>
-          <w:color w:val="000000" w:themeColor="text1"/>
-        </w:rPr>
-        <w:t xml:space="preserve">. Ut </w:t>
-      </w:r>
-      <w:proofErr w:type="spellStart"/>
-      <w:r>
-        <w:rPr>
-          <w:i/>
-          <w:iCs/>
-          <w:color w:val="000000" w:themeColor="text1"/>
-        </w:rPr>
-        <w:t>enim</w:t>
-      </w:r>
-      <w:proofErr w:type="spellEnd"/>
-      <w:r>
-        <w:rPr>
-          <w:i/>
-          <w:iCs/>
-          <w:color w:val="000000" w:themeColor="text1"/>
-        </w:rPr>
-        <w:t xml:space="preserve"> ad minim </w:t>
-      </w:r>
-      <w:proofErr w:type="spellStart"/>
-      <w:r>
-        <w:rPr>
-          <w:i/>
-          <w:iCs/>
-          <w:color w:val="000000" w:themeColor="text1"/>
-        </w:rPr>
-        <w:t>veniam</w:t>
-      </w:r>
-      <w:proofErr w:type="spellEnd"/>
-      <w:r>
-        <w:rPr>
-          <w:i/>
-          <w:iCs/>
-          <w:color w:val="000000" w:themeColor="text1"/>
-        </w:rPr>
-        <w:t xml:space="preserve">, </w:t>
-      </w:r>
-      <w:proofErr w:type="spellStart"/>
-      <w:r>
-        <w:rPr>
-          <w:i/>
-          <w:iCs/>
-          <w:color w:val="000000" w:themeColor="text1"/>
-        </w:rPr>
-        <w:t>quis</w:t>
-      </w:r>
-      <w:proofErr w:type="spellEnd"/>
-      <w:r>
-        <w:rPr>
-          <w:i/>
-          <w:iCs/>
-          <w:color w:val="000000" w:themeColor="text1"/>
-        </w:rPr>
-        <w:t xml:space="preserve"> </w:t>
-      </w:r>
-      <w:proofErr w:type="spellStart"/>
-      <w:r>
-        <w:rPr>
-          <w:i/>
-          <w:iCs/>
-          <w:color w:val="000000" w:themeColor="text1"/>
-        </w:rPr>
-        <w:t>nostrud</w:t>
-      </w:r>
-      <w:proofErr w:type="spellEnd"/>
-      <w:r>
-        <w:rPr>
-          <w:i/>
-          <w:iCs/>
-          <w:color w:val="000000" w:themeColor="text1"/>
-        </w:rPr>
-        <w:t xml:space="preserve"> exercitation </w:t>
-      </w:r>
-      <w:proofErr w:type="spellStart"/>
-      <w:r>
-        <w:rPr>
-          <w:i/>
-          <w:iCs/>
-          <w:color w:val="000000" w:themeColor="text1"/>
-        </w:rPr>
-        <w:t>ullamco</w:t>
-      </w:r>
-      <w:proofErr w:type="spellEnd"/>
-      <w:r>
-        <w:rPr>
-          <w:i/>
-          <w:iCs/>
-          <w:color w:val="000000" w:themeColor="text1"/>
-        </w:rPr>
-        <w:t xml:space="preserve"> </w:t>
-      </w:r>
-      <w:proofErr w:type="spellStart"/>
-      <w:r>
-        <w:rPr>
-          <w:i/>
-          <w:iCs/>
-          <w:color w:val="000000" w:themeColor="text1"/>
-        </w:rPr>
-        <w:t>laboris</w:t>
-      </w:r>
-      <w:proofErr w:type="spellEnd"/>
-      <w:r>
-        <w:rPr>
-          <w:i/>
-          <w:iCs/>
-          <w:color w:val="000000" w:themeColor="text1"/>
-        </w:rPr>
-        <w:t xml:space="preserve"> nisi </w:t>
-      </w:r>
-      <w:proofErr w:type="spellStart"/>
-      <w:r>
-        <w:rPr>
-          <w:i/>
-          <w:iCs/>
-          <w:color w:val="000000" w:themeColor="text1"/>
-        </w:rPr>
-        <w:t>ut</w:t>
-      </w:r>
-      <w:proofErr w:type="spellEnd"/>
-      <w:r>
-        <w:rPr>
-          <w:i/>
-          <w:iCs/>
-          <w:color w:val="000000" w:themeColor="text1"/>
-        </w:rPr>
-        <w:t xml:space="preserve"> </w:t>
-      </w:r>
-      <w:proofErr w:type="spellStart"/>
-      <w:r>
-        <w:rPr>
-          <w:i/>
-          <w:iCs/>
-          <w:color w:val="000000" w:themeColor="text1"/>
-        </w:rPr>
-        <w:t>aliquip</w:t>
-      </w:r>
-      <w:proofErr w:type="spellEnd"/>
-      <w:r>
-        <w:rPr>
-          <w:i/>
-          <w:iCs/>
-          <w:color w:val="000000" w:themeColor="text1"/>
-        </w:rPr>
-        <w:t xml:space="preserve"> ex </w:t>
-      </w:r>
-      <w:proofErr w:type="spellStart"/>
-      <w:r>
-        <w:rPr>
-          <w:i/>
-          <w:iCs/>
-          <w:color w:val="000000" w:themeColor="text1"/>
-        </w:rPr>
-        <w:t>ea</w:t>
-      </w:r>
-      <w:proofErr w:type="spellEnd"/>
-      <w:r>
-        <w:rPr>
-          <w:i/>
-          <w:iCs/>
-          <w:color w:val="000000" w:themeColor="text1"/>
-        </w:rPr>
-        <w:t xml:space="preserve"> </w:t>
-      </w:r>
-      <w:proofErr w:type="spellStart"/>
-      <w:r>
-        <w:rPr>
-          <w:i/>
-          <w:iCs/>
-          <w:color w:val="000000" w:themeColor="text1"/>
-        </w:rPr>
-        <w:t>commodo</w:t>
-      </w:r>
-      <w:proofErr w:type="spellEnd"/>
-      <w:r>
-        <w:rPr>
-          <w:i/>
-          <w:iCs/>
-          <w:color w:val="000000" w:themeColor="text1"/>
-        </w:rPr>
-        <w:t xml:space="preserve"> </w:t>
-      </w:r>
-      <w:proofErr w:type="spellStart"/>
-      <w:r>
-        <w:rPr>
-          <w:i/>
-          <w:iCs/>
-          <w:color w:val="000000" w:themeColor="text1"/>
-        </w:rPr>
-        <w:t>consequat</w:t>
-      </w:r>
-      <w:proofErr w:type="spellEnd"/>
-      <w:r>
-        <w:rPr>
-          <w:i/>
-          <w:iCs/>
-          <w:color w:val="000000" w:themeColor="text1"/>
-        </w:rPr>
-        <w:t xml:space="preserve">. Duis </w:t>
-      </w:r>
-      <w:proofErr w:type="spellStart"/>
-      <w:r>
-        <w:rPr>
-          <w:i/>
-          <w:iCs/>
-          <w:color w:val="000000" w:themeColor="text1"/>
-        </w:rPr>
-        <w:t>aute</w:t>
-      </w:r>
-      <w:proofErr w:type="spellEnd"/>
-      <w:r>
-        <w:rPr>
-          <w:i/>
-          <w:iCs/>
-          <w:color w:val="000000" w:themeColor="text1"/>
-        </w:rPr>
-        <w:t xml:space="preserve"> </w:t>
-      </w:r>
-      <w:proofErr w:type="spellStart"/>
-      <w:r>
-        <w:rPr>
-          <w:i/>
-          <w:iCs/>
-          <w:color w:val="000000" w:themeColor="text1"/>
-        </w:rPr>
-        <w:t>irure</w:t>
-      </w:r>
-      <w:proofErr w:type="spellEnd"/>
-      <w:r>
-        <w:rPr>
-          <w:i/>
-          <w:iCs/>
-          <w:color w:val="000000" w:themeColor="text1"/>
-        </w:rPr>
-        <w:t xml:space="preserve"> dolor in </w:t>
-      </w:r>
-      <w:proofErr w:type="spellStart"/>
-      <w:r>
-        <w:rPr>
-          <w:i/>
-          <w:iCs/>
-          <w:color w:val="000000" w:themeColor="text1"/>
-        </w:rPr>
-        <w:t>reprehenderit</w:t>
-      </w:r>
-      <w:proofErr w:type="spellEnd"/>
-      <w:r>
-        <w:rPr>
-          <w:i/>
-          <w:iCs/>
-          <w:color w:val="000000" w:themeColor="text1"/>
-        </w:rPr>
-        <w:t xml:space="preserve"> in </w:t>
-      </w:r>
-      <w:proofErr w:type="spellStart"/>
-      <w:r>
-        <w:rPr>
-          <w:i/>
-          <w:iCs/>
-          <w:color w:val="000000" w:themeColor="text1"/>
-        </w:rPr>
-        <w:t>voluptate</w:t>
-      </w:r>
-      <w:proofErr w:type="spellEnd"/>
-      <w:r>
-        <w:rPr>
-          <w:i/>
-          <w:iCs/>
-          <w:color w:val="000000" w:themeColor="text1"/>
-        </w:rPr>
-        <w:t xml:space="preserve"> </w:t>
-      </w:r>
-      <w:proofErr w:type="spellStart"/>
-      <w:r>
-        <w:rPr>
-          <w:i/>
-          <w:iCs/>
-          <w:color w:val="000000" w:themeColor="text1"/>
-        </w:rPr>
-        <w:t>velit</w:t>
-      </w:r>
-      <w:proofErr w:type="spellEnd"/>
-      <w:r>
-        <w:rPr>
-          <w:i/>
-          <w:iCs/>
-          <w:color w:val="000000" w:themeColor="text1"/>
-        </w:rPr>
-        <w:t xml:space="preserve"> </w:t>
-      </w:r>
-      <w:proofErr w:type="spellStart"/>
-      <w:r>
-        <w:rPr>
-          <w:i/>
-          <w:iCs/>
-          <w:color w:val="000000" w:themeColor="text1"/>
-        </w:rPr>
-        <w:t>esse</w:t>
-      </w:r>
-      <w:proofErr w:type="spellEnd"/>
-      <w:r>
-        <w:rPr>
-          <w:i/>
-          <w:iCs/>
-          <w:color w:val="000000" w:themeColor="text1"/>
-        </w:rPr>
-        <w:t xml:space="preserve"> </w:t>
-      </w:r>
-      <w:proofErr w:type="spellStart"/>
-      <w:r>
-        <w:rPr>
-          <w:i/>
-          <w:iCs/>
-          <w:color w:val="000000" w:themeColor="text1"/>
-        </w:rPr>
-        <w:t>cillum</w:t>
-      </w:r>
-      <w:proofErr w:type="spellEnd"/>
-      <w:r>
-        <w:rPr>
-          <w:i/>
-          <w:iCs/>
-          <w:color w:val="000000" w:themeColor="text1"/>
-        </w:rPr>
-        <w:t xml:space="preserve"> dolore </w:t>
-      </w:r>
-      <w:proofErr w:type="spellStart"/>
-      <w:r>
-        <w:rPr>
-          <w:i/>
-          <w:iCs/>
-          <w:color w:val="000000" w:themeColor="text1"/>
-        </w:rPr>
-        <w:t>eu</w:t>
-      </w:r>
-      <w:proofErr w:type="spellEnd"/>
-      <w:r>
-        <w:rPr>
-          <w:i/>
-          <w:iCs/>
-          <w:color w:val="000000" w:themeColor="text1"/>
-        </w:rPr>
-        <w:t xml:space="preserve"> </w:t>
-      </w:r>
-      <w:proofErr w:type="spellStart"/>
-      <w:r>
-        <w:rPr>
-          <w:i/>
-          <w:iCs/>
-          <w:color w:val="000000" w:themeColor="text1"/>
-        </w:rPr>
-        <w:t>fugiat</w:t>
-      </w:r>
-      <w:proofErr w:type="spellEnd"/>
-      <w:r>
-        <w:rPr>
-          <w:i/>
-          <w:iCs/>
-          <w:color w:val="000000" w:themeColor="text1"/>
-        </w:rPr>
-        <w:t xml:space="preserve"> </w:t>
-      </w:r>
-      <w:proofErr w:type="spellStart"/>
-      <w:r>
-        <w:rPr>
-          <w:i/>
-          <w:iCs/>
-          <w:color w:val="000000" w:themeColor="text1"/>
-        </w:rPr>
-        <w:t>nulla</w:t>
-      </w:r>
-      <w:proofErr w:type="spellEnd"/>
-      <w:r>
-        <w:rPr>
-          <w:i/>
-          <w:iCs/>
-          <w:color w:val="000000" w:themeColor="text1"/>
-        </w:rPr>
-        <w:t xml:space="preserve"> </w:t>
-      </w:r>
-      <w:proofErr w:type="spellStart"/>
-      <w:r>
-        <w:rPr>
-          <w:i/>
-          <w:iCs/>
-          <w:color w:val="000000" w:themeColor="text1"/>
-        </w:rPr>
-        <w:t>pariatur</w:t>
-      </w:r>
-      <w:proofErr w:type="spellEnd"/>
-      <w:r>
-        <w:rPr>
-          <w:i/>
-          <w:iCs/>
-          <w:color w:val="000000" w:themeColor="text1"/>
-        </w:rPr>
-        <w:t xml:space="preserve">. </w:t>
+        <w:t xml:space="preserve">Lorem ipsum dolor sit amet, consectetur adipiscing elit, sed do eiusmod tempor incididunt ut labore et dolore magna aliqua. Ut enim ad minim veniam, quis nostrud exercitation ullamco laboris nisi ut aliquip ex ea commodo consequat. Duis aute irure dolor in reprehenderit in voluptate velit esse cillum dolore eu fugiat nulla pariatur. </w:t>
       </w:r>
     </w:p>
     <w:p/>
@@ -659,20 +83,12 @@
         </w:rPr>
         <w:t xml:space="preserve">  </w:t>
       </w:r>
-      <w:proofErr w:type="spellStart"/>
-      <w:r>
-        <w:rPr>
-          <w:color w:val="D9D9D9" w:themeColor="background1" w:themeShade="D9"/>
-        </w:rPr>
-        <w:t>Autoplace</w:t>
-      </w:r>
-      <w:r>
-        <w:rPr>
-          <w:color w:val="D9D9D9" w:themeColor="background1" w:themeShade="D9"/>
-        </w:rPr>
-        <w:t>FieldA</w:t>
-      </w:r>
-      <w:proofErr w:type="spellEnd"/>
+      <w:r>
+        <w:rPr>
+          <w:color w:val="F2F2F2" w:themeColor="background1" w:themeShade="F2"/>
+        </w:rPr>
+        <w:t>AutoplaceFieldA</w:t>
+      </w:r>
     </w:p>
     <w:p>
       <w:pPr>
@@ -711,20 +127,12 @@
         </w:rPr>
         <w:t xml:space="preserve">  </w:t>
       </w:r>
-      <w:proofErr w:type="spellStart"/>
-      <w:r>
-        <w:rPr>
-          <w:color w:val="D9D9D9" w:themeColor="background1" w:themeShade="D9"/>
-        </w:rPr>
-        <w:t>Autoplace</w:t>
-      </w:r>
-      <w:r>
-        <w:rPr>
-          <w:color w:val="D9D9D9" w:themeColor="background1" w:themeShade="D9"/>
-        </w:rPr>
-        <w:t>FieldB</w:t>
-      </w:r>
-      <w:proofErr w:type="spellEnd"/>
+      <w:r>
+        <w:rPr>
+          <w:color w:val="F2F2F2" w:themeColor="background1" w:themeShade="F2"/>
+        </w:rPr>
+        <w:t>AutoplaceFieldB</w:t>
+      </w:r>
     </w:p>
     <w:p/>
     <w:p/>
@@ -774,14 +182,12 @@
         </w:rPr>
         <w:t xml:space="preserve"> </w:t>
       </w:r>
-      <w:proofErr w:type="spellStart"/>
-      <w:r>
-        <w:rPr>
-          <w:color w:val="D9D9D9" w:themeColor="background1" w:themeShade="D9"/>
+      <w:r>
+        <w:rPr>
+          <w:color w:val="F2F2F2" w:themeColor="background1" w:themeShade="F2"/>
         </w:rPr>
         <w:t>AutoplaceSignature</w:t>
       </w:r>
-      <w:proofErr w:type="spellEnd"/>
     </w:p>
     <w:p/>
     <w:sectPr>
@@ -795,7 +201,7 @@
 </file>
 
 <file path=word/numbering.xml><?xml version="1.0" encoding="utf-8"?>
-<w:numbering xmlns:wpc="http://schemas.microsoft.com/office/word/2010/wordprocessingCanvas" xmlns:cx="http://schemas.microsoft.com/office/drawing/2014/chartex" xmlns:cx1="http://schemas.microsoft.com/office/drawing/2015/9/8/chartex" xmlns:cx2="http://schemas.microsoft.com/office/drawing/2015/10/21/chartex" xmlns:cx3="http://schemas.microsoft.com/office/drawing/2016/5/9/chartex" xmlns:cx4="http://schemas.microsoft.com/office/drawing/2016/5/10/chartex" xmlns:cx5="http://schemas.microsoft.com/office/drawing/2016/5/11/chartex" xmlns:cx6="http://schemas.microsoft.com/office/drawing/2016/5/12/chartex" xmlns:cx7="http://schemas.microsoft.com/office/drawing/2016/5/13/chartex" xmlns:cx8="http://schemas.microsoft.com/office/drawing/2016/5/14/chartex" xmlns:mc="http://schemas.openxmlformats.org/markup-compatibility/2006" xmlns:aink="http://schemas.microsoft.com/office/drawing/2016/ink" xmlns:am3d="http://schemas.microsoft.com/office/drawing/2017/model3d" xmlns:o="urn:schemas-microsoft-com:office:office" xmlns:r="http://schemas.openxmlformats.org/officeDocument/2006/relationships" xmlns:m="http://schemas.openxmlformats.org/officeDocument/2006/math" xmlns:v="urn:schemas-microsoft-com:vml" xmlns:wp14="http://schemas.microsoft.com/office/word/2010/wordprocessingDrawing" xmlns:wp="http://schemas.openxmlformats.org/drawingml/2006/wordprocessingDrawing" xmlns:w10="urn:schemas-microsoft-com:office:word" xmlns:w="http://schemas.openxmlformats.org/wordprocessingml/2006/main" xmlns:w14="http://schemas.microsoft.com/office/word/2010/wordml" xmlns:w15="http://schemas.microsoft.com/office/word/2012/wordml" xmlns:w16cex="http://schemas.microsoft.com/office/word/2018/wordml/cex" xmlns:w16cid="http://schemas.microsoft.com/office/word/2016/wordml/cid" xmlns:w16="http://schemas.microsoft.com/office/word/2018/wordml" xmlns:w16sdtdh="http://schemas.microsoft.com/office/word/2020/wordml/sdtdatahash" xmlns:w16se="http://schemas.microsoft.com/office/word/2015/wordml/symex" xmlns:wpg="http://schemas.microsoft.com/office/word/2010/wordprocessingGroup" xmlns:wpi="http://schemas.microsoft.com/office/word/2010/wordprocessingInk" xmlns:wne="http://schemas.microsoft.com/office/word/2006/wordml" xmlns:wps="http://schemas.microsoft.com/office/word/2010/wordprocessingShape" mc:Ignorable="w14 w15 w16se w16cid w16 w16cex w16sdtdh wp14">
+<w:numbering xmlns:wpc="http://schemas.microsoft.com/office/word/2010/wordprocessingCanvas" xmlns:cx="http://schemas.microsoft.com/office/drawing/2014/chartex" xmlns:cx1="http://schemas.microsoft.com/office/drawing/2015/9/8/chartex" xmlns:cx2="http://schemas.microsoft.com/office/drawing/2015/10/21/chartex" xmlns:cx3="http://schemas.microsoft.com/office/drawing/2016/5/9/chartex" xmlns:cx4="http://schemas.microsoft.com/office/drawing/2016/5/10/chartex" xmlns:cx5="http://schemas.microsoft.com/office/drawing/2016/5/11/chartex" xmlns:cx6="http://schemas.microsoft.com/office/drawing/2016/5/12/chartex" xmlns:cx7="http://schemas.microsoft.com/office/drawing/2016/5/13/chartex" xmlns:cx8="http://schemas.microsoft.com/office/drawing/2016/5/14/chartex" xmlns:mc="http://schemas.openxmlformats.org/markup-compatibility/2006" xmlns:aink="http://schemas.microsoft.com/office/drawing/2016/ink" xmlns:am3d="http://schemas.microsoft.com/office/drawing/2017/model3d" xmlns:o="urn:schemas-microsoft-com:office:office" xmlns:oel="http://schemas.microsoft.com/office/2019/extlst" xmlns:r="http://schemas.openxmlformats.org/officeDocument/2006/relationships" xmlns:m="http://schemas.openxmlformats.org/officeDocument/2006/math" xmlns:v="urn:schemas-microsoft-com:vml" xmlns:wp14="http://schemas.microsoft.com/office/word/2010/wordprocessingDrawing" xmlns:wp="http://schemas.openxmlformats.org/drawingml/2006/wordprocessingDrawing" xmlns:w10="urn:schemas-microsoft-com:office:word" xmlns:w="http://schemas.openxmlformats.org/wordprocessingml/2006/main" xmlns:w14="http://schemas.microsoft.com/office/word/2010/wordml" xmlns:w15="http://schemas.microsoft.com/office/word/2012/wordml" xmlns:w16cex="http://schemas.microsoft.com/office/word/2018/wordml/cex" xmlns:w16cid="http://schemas.microsoft.com/office/word/2016/wordml/cid" xmlns:w16="http://schemas.microsoft.com/office/word/2018/wordml" xmlns:w16sdtdh="http://schemas.microsoft.com/office/word/2020/wordml/sdtdatahash" xmlns:w16se="http://schemas.microsoft.com/office/word/2015/wordml/symex" xmlns:wpg="http://schemas.microsoft.com/office/word/2010/wordprocessingGroup" xmlns:wpi="http://schemas.microsoft.com/office/word/2010/wordprocessingInk" xmlns:wne="http://schemas.microsoft.com/office/word/2006/wordml" xmlns:wps="http://schemas.microsoft.com/office/word/2010/wordprocessingShape" mc:Ignorable="w14 w15 w16se w16cid w16 w16cex w16sdtdh wp14">
   <w:abstractNum w:abstractNumId="0" w15:restartNumberingAfterBreak="0">
     <w:nsid w:val="19574FA4"/>
     <w:multiLevelType w:val="hybridMultilevel"/>

</xml_diff>